<commit_message>
Adicionado versão inicial da documentação
</commit_message>
<xml_diff>
--- a/documentação/ALTERDATA_SVR_DOCUMENTO_DE_ARQUITETURA.docx
+++ b/documentação/ALTERDATA_SVR_DOCUMENTO_DE_ARQUITETURA.docx
@@ -62,7 +62,7 @@
           <w:sz w:val="50"/>
           <w:szCs w:val="50"/>
         </w:rPr>
-        <w:t>S.V.R</w:t>
+        <w:t>REST API</w:t>
       </w:r>
     </w:p>
     <w:p>
@@ -307,14 +307,34 @@
                 <w:color w:val="244061"/>
               </w:rPr>
             </w:pPr>
+            <w:proofErr w:type="spellStart"/>
             <w:r>
               <w:rPr>
                 <w:rFonts w:cs="Arial"/>
                 <w:b/>
                 <w:color w:val="244061"/>
               </w:rPr>
-              <w:t>dd/mm/aaaa</w:t>
-            </w:r>
+              <w:t>dd</w:t>
+            </w:r>
+            <w:proofErr w:type="spellEnd"/>
+            <w:r>
+              <w:rPr>
+                <w:rFonts w:cs="Arial"/>
+                <w:b/>
+                <w:color w:val="244061"/>
+              </w:rPr>
+              <w:t>/mm/</w:t>
+            </w:r>
+            <w:proofErr w:type="spellStart"/>
+            <w:r>
+              <w:rPr>
+                <w:rFonts w:cs="Arial"/>
+                <w:b/>
+                <w:color w:val="244061"/>
+              </w:rPr>
+              <w:t>aaaa</w:t>
+            </w:r>
+            <w:proofErr w:type="spellEnd"/>
           </w:p>
         </w:tc>
         <w:tc>
@@ -955,7 +975,7 @@
           <w:r>
             <w:fldChar w:fldCharType="separate"/>
           </w:r>
-          <w:hyperlink w:anchor="_Toc48773703" w:history="1">
+          <w:hyperlink w:anchor="_Toc48840822" w:history="1">
             <w:r>
               <w:rPr>
                 <w:rStyle w:val="Hyperlink"/>
@@ -993,7 +1013,7 @@
               <w:rPr>
                 <w:webHidden/>
               </w:rPr>
-              <w:instrText xml:space="preserve"> PAGEREF _Toc48773703 \h </w:instrText>
+              <w:instrText xml:space="preserve"> PAGEREF _Toc48840822 \h </w:instrText>
             </w:r>
             <w:r>
               <w:rPr>
@@ -1028,7 +1048,7 @@
               <w:lang w:eastAsia="pt-BR"/>
             </w:rPr>
           </w:pPr>
-          <w:hyperlink w:anchor="_Toc48773704" w:history="1">
+          <w:hyperlink w:anchor="_Toc48840823" w:history="1">
             <w:r>
               <w:rPr>
                 <w:rStyle w:val="Hyperlink"/>
@@ -1066,7 +1086,7 @@
               <w:rPr>
                 <w:webHidden/>
               </w:rPr>
-              <w:instrText xml:space="preserve"> PAGEREF _Toc48773704 \h </w:instrText>
+              <w:instrText xml:space="preserve"> PAGEREF _Toc48840823 \h </w:instrText>
             </w:r>
             <w:r>
               <w:rPr>
@@ -1101,7 +1121,7 @@
               <w:lang w:eastAsia="pt-BR"/>
             </w:rPr>
           </w:pPr>
-          <w:hyperlink w:anchor="_Toc48773705" w:history="1">
+          <w:hyperlink w:anchor="_Toc48840824" w:history="1">
             <w:r>
               <w:rPr>
                 <w:rStyle w:val="Hyperlink"/>
@@ -1139,7 +1159,7 @@
               <w:rPr>
                 <w:webHidden/>
               </w:rPr>
-              <w:instrText xml:space="preserve"> PAGEREF _Toc48773705 \h </w:instrText>
+              <w:instrText xml:space="preserve"> PAGEREF _Toc48840824 \h </w:instrText>
             </w:r>
             <w:r>
               <w:rPr>
@@ -1174,7 +1194,7 @@
               <w:lang w:eastAsia="pt-BR"/>
             </w:rPr>
           </w:pPr>
-          <w:hyperlink w:anchor="_Toc48773706" w:history="1">
+          <w:hyperlink w:anchor="_Toc48840825" w:history="1">
             <w:r>
               <w:rPr>
                 <w:rStyle w:val="Hyperlink"/>
@@ -1212,7 +1232,7 @@
               <w:rPr>
                 <w:webHidden/>
               </w:rPr>
-              <w:instrText xml:space="preserve"> PAGEREF _Toc48773706 \h </w:instrText>
+              <w:instrText xml:space="preserve"> PAGEREF _Toc48840825 \h </w:instrText>
             </w:r>
             <w:r>
               <w:rPr>
@@ -1247,7 +1267,7 @@
               <w:lang w:eastAsia="pt-BR"/>
             </w:rPr>
           </w:pPr>
-          <w:hyperlink w:anchor="_Toc48773707" w:history="1">
+          <w:hyperlink w:anchor="_Toc48840826" w:history="1">
             <w:r>
               <w:rPr>
                 <w:rStyle w:val="Hyperlink"/>
@@ -1267,7 +1287,7 @@
                 <w:rStyle w:val="Hyperlink"/>
                 <w:rFonts w:cstheme="minorHAnsi"/>
               </w:rPr>
-              <w:t>Relação de Padrões de projetos e BilBiotecas</w:t>
+              <w:t>Relação de Padrões de projetos e Bibliotecas</w:t>
             </w:r>
             <w:r>
               <w:rPr>
@@ -1285,7 +1305,7 @@
               <w:rPr>
                 <w:webHidden/>
               </w:rPr>
-              <w:instrText xml:space="preserve"> PAGEREF _Toc48773707 \h </w:instrText>
+              <w:instrText xml:space="preserve"> PAGEREF _Toc48840826 \h </w:instrText>
             </w:r>
             <w:r>
               <w:rPr>
@@ -1303,6 +1323,148 @@
                 <w:webHidden/>
               </w:rPr>
               <w:t>6</w:t>
+            </w:r>
+            <w:r>
+              <w:rPr>
+                <w:webHidden/>
+              </w:rPr>
+              <w:fldChar w:fldCharType="end"/>
+            </w:r>
+          </w:hyperlink>
+        </w:p>
+        <w:p>
+          <w:pPr>
+            <w:pStyle w:val="Sumrio1"/>
+            <w:rPr>
+              <w:rFonts w:eastAsiaTheme="minorEastAsia"/>
+              <w:lang w:eastAsia="pt-BR"/>
+            </w:rPr>
+          </w:pPr>
+          <w:hyperlink w:anchor="_Toc48840827" w:history="1">
+            <w:r>
+              <w:rPr>
+                <w:rStyle w:val="Hyperlink"/>
+              </w:rPr>
+              <w:t>6.</w:t>
+            </w:r>
+            <w:r>
+              <w:rPr>
+                <w:rFonts w:eastAsiaTheme="minorEastAsia"/>
+                <w:lang w:eastAsia="pt-BR"/>
+              </w:rPr>
+              <w:tab/>
+            </w:r>
+            <w:r>
+              <w:rPr>
+                <w:rStyle w:val="Hyperlink"/>
+              </w:rPr>
+              <w:t>Banco de Dados</w:t>
+            </w:r>
+            <w:r>
+              <w:rPr>
+                <w:webHidden/>
+              </w:rPr>
+              <w:tab/>
+            </w:r>
+            <w:r>
+              <w:rPr>
+                <w:webHidden/>
+              </w:rPr>
+              <w:fldChar w:fldCharType="begin"/>
+            </w:r>
+            <w:r>
+              <w:rPr>
+                <w:webHidden/>
+              </w:rPr>
+              <w:instrText xml:space="preserve"> PAGEREF _Toc48840827 \h </w:instrText>
+            </w:r>
+            <w:r>
+              <w:rPr>
+                <w:webHidden/>
+              </w:rPr>
+            </w:r>
+            <w:r>
+              <w:rPr>
+                <w:webHidden/>
+              </w:rPr>
+              <w:fldChar w:fldCharType="separate"/>
+            </w:r>
+            <w:r>
+              <w:rPr>
+                <w:webHidden/>
+              </w:rPr>
+              <w:t>7</w:t>
+            </w:r>
+            <w:r>
+              <w:rPr>
+                <w:webHidden/>
+              </w:rPr>
+              <w:fldChar w:fldCharType="end"/>
+            </w:r>
+          </w:hyperlink>
+        </w:p>
+        <w:p>
+          <w:pPr>
+            <w:pStyle w:val="Sumrio1"/>
+            <w:rPr>
+              <w:rFonts w:eastAsiaTheme="minorEastAsia"/>
+              <w:lang w:eastAsia="pt-BR"/>
+            </w:rPr>
+          </w:pPr>
+          <w:hyperlink w:anchor="_Toc48840828" w:history="1">
+            <w:r>
+              <w:rPr>
+                <w:rStyle w:val="Hyperlink"/>
+              </w:rPr>
+              <w:t>7.</w:t>
+            </w:r>
+            <w:r>
+              <w:rPr>
+                <w:rFonts w:eastAsiaTheme="minorEastAsia"/>
+                <w:lang w:eastAsia="pt-BR"/>
+              </w:rPr>
+              <w:tab/>
+            </w:r>
+            <w:r>
+              <w:rPr>
+                <w:rStyle w:val="Hyperlink"/>
+              </w:rPr>
+              <w:t>Considerações Finais</w:t>
+            </w:r>
+            <w:r>
+              <w:rPr>
+                <w:webHidden/>
+              </w:rPr>
+              <w:tab/>
+            </w:r>
+            <w:r>
+              <w:rPr>
+                <w:webHidden/>
+              </w:rPr>
+              <w:fldChar w:fldCharType="begin"/>
+            </w:r>
+            <w:r>
+              <w:rPr>
+                <w:webHidden/>
+              </w:rPr>
+              <w:instrText xml:space="preserve"> PAGEREF _Toc48840828 \h </w:instrText>
+            </w:r>
+            <w:r>
+              <w:rPr>
+                <w:webHidden/>
+              </w:rPr>
+            </w:r>
+            <w:r>
+              <w:rPr>
+                <w:webHidden/>
+              </w:rPr>
+              <w:fldChar w:fldCharType="separate"/>
+            </w:r>
+            <w:r>
+              <w:rPr>
+                <w:webHidden/>
+              </w:rPr>
+              <w:t>7</w:t>
             </w:r>
             <w:r>
               <w:rPr>
@@ -1352,7 +1514,7 @@
           <w:rFonts w:asciiTheme="minorHAnsi" w:hAnsiTheme="minorHAnsi" w:cstheme="minorHAnsi"/>
         </w:rPr>
       </w:pPr>
-      <w:bookmarkStart w:id="1" w:name="_Toc48773703"/>
+      <w:bookmarkStart w:id="1" w:name="_Toc48840822"/>
       <w:bookmarkEnd w:id="0"/>
       <w:r>
         <w:rPr>
@@ -1439,7 +1601,7 @@
           <w:rFonts w:asciiTheme="minorHAnsi" w:hAnsiTheme="minorHAnsi" w:cstheme="minorHAnsi"/>
         </w:rPr>
       </w:pPr>
-      <w:bookmarkStart w:id="2" w:name="_Toc48773704"/>
+      <w:bookmarkStart w:id="2" w:name="_Toc48840823"/>
       <w:r>
         <w:rPr>
           <w:rFonts w:asciiTheme="minorHAnsi" w:hAnsiTheme="minorHAnsi" w:cstheme="minorHAnsi"/>
@@ -1486,62 +1648,62 @@
           <w:sz w:val="24"/>
           <w:szCs w:val="24"/>
         </w:rPr>
-        <w:t xml:space="preserve"> foi concebido com a necessidade de ajudar a Alterdata a priorizar as funcionalidades que mais agregam valor aos clientes através de um processo de votação, onde funcionários de todas as filiais da companhia podem acessar o sistema e votar no recurso que acreditam ser mais importante. Com isso a empresa poderá ter um controle e um mapa para ajudar a atender melhor as necessidades dos seus clientes. </w:t>
-      </w:r>
-    </w:p>
-    <w:p>
-      <w:pPr>
-        <w:pStyle w:val="Ttulo1"/>
-        <w:rPr>
-          <w:rFonts w:asciiTheme="minorHAnsi" w:hAnsiTheme="minorHAnsi" w:cstheme="minorHAnsi"/>
-        </w:rPr>
-      </w:pPr>
-      <w:bookmarkStart w:id="3" w:name="_Toc48773705"/>
-      <w:r>
-        <w:rPr>
-          <w:rFonts w:asciiTheme="minorHAnsi" w:hAnsiTheme="minorHAnsi" w:cstheme="minorHAnsi"/>
-        </w:rPr>
-        <w:t>Web</w:t>
-      </w:r>
-      <w:r>
-        <w:rPr>
-          <w:rFonts w:asciiTheme="minorHAnsi" w:hAnsiTheme="minorHAnsi" w:cstheme="minorHAnsi"/>
-        </w:rPr>
-        <w:t xml:space="preserve"> API</w:t>
-      </w:r>
-      <w:bookmarkEnd w:id="3"/>
-    </w:p>
-    <w:p>
-      <w:pPr>
+        <w:t xml:space="preserve"> foi concebido com a necessidade de ajudar a Alterdata a priorizar as funcionalidades que mais agregam valor aos clientes através de um processo de votação, onde funcionários de todas as filiais da companhia podem acessar o sistema e votar no recurso que acreditam ser mais importante. Com isso a empresa poderá ter um controle e um mapa para ajudar a atender melhor </w:t>
+      </w:r>
+      <w:r>
         <w:rPr>
           <w:rFonts w:cstheme="minorHAnsi"/>
           <w:sz w:val="24"/>
           <w:szCs w:val="24"/>
         </w:rPr>
-      </w:pPr>
+        <w:t>às</w:t>
+      </w:r>
       <w:r>
         <w:rPr>
           <w:rFonts w:cstheme="minorHAnsi"/>
           <w:sz w:val="24"/>
           <w:szCs w:val="24"/>
         </w:rPr>
-        <w:t xml:space="preserve">A </w:t>
-      </w:r>
-      <w:r>
+        <w:t xml:space="preserve"> necessidades dos seus clientes. </w:t>
+      </w:r>
+    </w:p>
+    <w:p>
+      <w:pPr>
+        <w:pStyle w:val="Ttulo1"/>
+        <w:rPr>
+          <w:rFonts w:asciiTheme="minorHAnsi" w:hAnsiTheme="minorHAnsi" w:cstheme="minorHAnsi"/>
+        </w:rPr>
+      </w:pPr>
+      <w:bookmarkStart w:id="3" w:name="_Toc48840824"/>
+      <w:r>
+        <w:rPr>
+          <w:rFonts w:asciiTheme="minorHAnsi" w:hAnsiTheme="minorHAnsi" w:cstheme="minorHAnsi"/>
+        </w:rPr>
+        <w:t>Web</w:t>
+      </w:r>
+      <w:r>
+        <w:rPr>
+          <w:rFonts w:asciiTheme="minorHAnsi" w:hAnsiTheme="minorHAnsi" w:cstheme="minorHAnsi"/>
+        </w:rPr>
+        <w:t xml:space="preserve"> API</w:t>
+      </w:r>
+      <w:bookmarkEnd w:id="3"/>
+    </w:p>
+    <w:p>
+      <w:pPr>
         <w:rPr>
           <w:rFonts w:cstheme="minorHAnsi"/>
           <w:sz w:val="24"/>
           <w:szCs w:val="24"/>
         </w:rPr>
-        <w:t xml:space="preserve">web </w:t>
-      </w:r>
+      </w:pPr>
       <w:r>
         <w:rPr>
           <w:rFonts w:cstheme="minorHAnsi"/>
           <w:sz w:val="24"/>
           <w:szCs w:val="24"/>
         </w:rPr>
-        <w:t>API é uma parte fundamental do sistema e abrange um conjunto de funcionalidades construídas sobre o framework ASP .NET Core da Microsoft e que podem ser consumidas por qualquer tipo de aplicação que faça o uso do protocolo HTTP, independente de plataforma ou linguagem de programação utilizada.</w:t>
+        <w:t xml:space="preserve">A </w:t>
       </w:r>
       <w:r>
         <w:rPr>
@@ -1549,40 +1711,40 @@
           <w:sz w:val="24"/>
           <w:szCs w:val="24"/>
         </w:rPr>
-        <w:t xml:space="preserve"> </w:t>
-      </w:r>
-    </w:p>
-    <w:p>
-      <w:pPr>
+        <w:t xml:space="preserve">web </w:t>
+      </w:r>
+      <w:r>
         <w:rPr>
           <w:rFonts w:cstheme="minorHAnsi"/>
           <w:sz w:val="24"/>
           <w:szCs w:val="24"/>
         </w:rPr>
-      </w:pPr>
+        <w:t>API é uma parte fundamental do sistema e abrange um conjunto de funcionalidades construídas sobre o framework ASP .NET Core da Microsoft e que podem ser consumidas por qualquer tipo de aplicação que faça o uso do protocolo HTTP, independente de plataforma ou linguagem de programação utilizada.</w:t>
+      </w:r>
       <w:r>
         <w:rPr>
           <w:rFonts w:cstheme="minorHAnsi"/>
           <w:sz w:val="24"/>
           <w:szCs w:val="24"/>
         </w:rPr>
-        <w:t>Disponibiliza</w:t>
-      </w:r>
-      <w:r>
+        <w:t xml:space="preserve"> </w:t>
+      </w:r>
+    </w:p>
+    <w:p>
+      <w:pPr>
         <w:rPr>
           <w:rFonts w:cstheme="minorHAnsi"/>
           <w:sz w:val="24"/>
           <w:szCs w:val="24"/>
         </w:rPr>
-        <w:t xml:space="preserve"> </w:t>
-      </w:r>
+      </w:pPr>
       <w:r>
         <w:rPr>
           <w:rFonts w:cstheme="minorHAnsi"/>
           <w:sz w:val="24"/>
           <w:szCs w:val="24"/>
         </w:rPr>
-        <w:t>endpoints</w:t>
+        <w:t>Disponibiliza</w:t>
       </w:r>
       <w:r>
         <w:rPr>
@@ -1590,7 +1752,7 @@
           <w:sz w:val="24"/>
           <w:szCs w:val="24"/>
         </w:rPr>
-        <w:t xml:space="preserve"> para autenticar usuários, realizar o cadastro de funcionários e recursos, assim como um subsistema de votos que permite aos usuários fazer </w:t>
+        <w:t xml:space="preserve"> </w:t>
       </w:r>
       <w:r>
         <w:rPr>
@@ -1598,7 +1760,7 @@
           <w:sz w:val="24"/>
           <w:szCs w:val="24"/>
         </w:rPr>
-        <w:t xml:space="preserve">a </w:t>
+        <w:t>endpoints</w:t>
       </w:r>
       <w:r>
         <w:rPr>
@@ -1606,7 +1768,7 @@
           <w:sz w:val="24"/>
           <w:szCs w:val="24"/>
         </w:rPr>
-        <w:t>inclusão de</w:t>
+        <w:t xml:space="preserve"> para autenticar usuários, realizar o cadastro de funcionários e recursos, assim como um subsistema de votos que permite aos usuários fazer </w:t>
       </w:r>
       <w:r>
         <w:rPr>
@@ -1614,7 +1776,7 @@
           <w:sz w:val="24"/>
           <w:szCs w:val="24"/>
         </w:rPr>
-        <w:t xml:space="preserve"> votações e</w:t>
+        <w:t xml:space="preserve">a </w:t>
       </w:r>
       <w:r>
         <w:rPr>
@@ -1622,7 +1784,7 @@
           <w:sz w:val="24"/>
           <w:szCs w:val="24"/>
         </w:rPr>
-        <w:t xml:space="preserve"> comentários</w:t>
+        <w:t>inclusão de</w:t>
       </w:r>
       <w:r>
         <w:rPr>
@@ -1630,7 +1792,7 @@
           <w:sz w:val="24"/>
           <w:szCs w:val="24"/>
         </w:rPr>
-        <w:t xml:space="preserve"> nos recursos selecionados</w:t>
+        <w:t xml:space="preserve"> votações e</w:t>
       </w:r>
       <w:r>
         <w:rPr>
@@ -1638,24 +1800,23 @@
           <w:sz w:val="24"/>
           <w:szCs w:val="24"/>
         </w:rPr>
-        <w:t>.</w:t>
-      </w:r>
-    </w:p>
-    <w:p>
-      <w:pPr>
+        <w:t xml:space="preserve"> comentários</w:t>
+      </w:r>
+      <w:r>
         <w:rPr>
           <w:rFonts w:cstheme="minorHAnsi"/>
           <w:sz w:val="24"/>
           <w:szCs w:val="24"/>
         </w:rPr>
-      </w:pPr>
+        <w:t xml:space="preserve"> nos recursos selecionados</w:t>
+      </w:r>
       <w:r>
         <w:rPr>
           <w:rFonts w:cstheme="minorHAnsi"/>
           <w:sz w:val="24"/>
           <w:szCs w:val="24"/>
         </w:rPr>
-        <w:t>Foi construída seguindo alguns princípios de REST, como o uso de interfaces uniformes para acessar recursos no servidor, o uso adequado dos verbos HTTP para interagir com os dados, um design de URIs seguindo a convenção de nomes no lugar de verbos e adoção do formato JSON para transporte de dados e serialização.</w:t>
+        <w:t>.</w:t>
       </w:r>
     </w:p>
     <w:p>
@@ -1672,39 +1833,42 @@
           <w:sz w:val="24"/>
           <w:szCs w:val="24"/>
         </w:rPr>
-        <w:t>Para mais informações sobre c</w:t>
-      </w:r>
+        <w:t xml:space="preserve">Foi construída seguindo alguns princípios de REST, como o uso de interfaces uniformes para acessar recursos no servidor, o uso adequado dos verbos HTTP para interagir com os dados, um design de </w:t>
+      </w:r>
+      <w:proofErr w:type="spellStart"/>
       <w:r>
         <w:rPr>
           <w:rFonts w:cstheme="minorHAnsi"/>
           <w:sz w:val="24"/>
           <w:szCs w:val="24"/>
         </w:rPr>
-        <w:t xml:space="preserve">omo </w:t>
-      </w:r>
+        <w:t>URIs</w:t>
+      </w:r>
+      <w:proofErr w:type="spellEnd"/>
       <w:r>
         <w:rPr>
           <w:rFonts w:cstheme="minorHAnsi"/>
           <w:sz w:val="24"/>
           <w:szCs w:val="24"/>
         </w:rPr>
-        <w:t xml:space="preserve">consumir </w:t>
-      </w:r>
-      <w:r>
+        <w:t xml:space="preserve"> seguindo a convenção de nomes no lugar de verbos e adoção do formato JSON para transporte de dados e serialização.</w:t>
+      </w:r>
+    </w:p>
+    <w:p>
+      <w:pPr>
         <w:rPr>
           <w:rFonts w:cstheme="minorHAnsi"/>
           <w:sz w:val="24"/>
           <w:szCs w:val="24"/>
         </w:rPr>
-        <w:t xml:space="preserve">a API </w:t>
-      </w:r>
+      </w:pPr>
       <w:r>
         <w:rPr>
           <w:rFonts w:cstheme="minorHAnsi"/>
           <w:sz w:val="24"/>
           <w:szCs w:val="24"/>
         </w:rPr>
-        <w:t>acesse o seguinte endereço quando o projeto estiver em execução:</w:t>
+        <w:t>Para mais informações sobre c</w:t>
       </w:r>
       <w:r>
         <w:rPr>
@@ -1712,7 +1876,7 @@
           <w:sz w:val="24"/>
           <w:szCs w:val="24"/>
         </w:rPr>
-        <w:t xml:space="preserve"> [URL do Swagger aqui]</w:t>
+        <w:t xml:space="preserve">omo </w:t>
       </w:r>
       <w:r>
         <w:rPr>
@@ -1720,6 +1884,38 @@
           <w:sz w:val="24"/>
           <w:szCs w:val="24"/>
         </w:rPr>
+        <w:t xml:space="preserve">consumir </w:t>
+      </w:r>
+      <w:r>
+        <w:rPr>
+          <w:rFonts w:cstheme="minorHAnsi"/>
+          <w:sz w:val="24"/>
+          <w:szCs w:val="24"/>
+        </w:rPr>
+        <w:t xml:space="preserve">a API </w:t>
+      </w:r>
+      <w:r>
+        <w:rPr>
+          <w:rFonts w:cstheme="minorHAnsi"/>
+          <w:sz w:val="24"/>
+          <w:szCs w:val="24"/>
+        </w:rPr>
+        <w:t>acesse o seguinte endereço quando o projeto estiver em execução:</w:t>
+      </w:r>
+      <w:r>
+        <w:rPr>
+          <w:rFonts w:cstheme="minorHAnsi"/>
+          <w:sz w:val="24"/>
+          <w:szCs w:val="24"/>
+        </w:rPr>
+        <w:t xml:space="preserve"> [URL do Swagger aqui]</w:t>
+      </w:r>
+      <w:r>
+        <w:rPr>
+          <w:rFonts w:cstheme="minorHAnsi"/>
+          <w:sz w:val="24"/>
+          <w:szCs w:val="24"/>
+        </w:rPr>
         <w:t>.</w:t>
       </w:r>
     </w:p>
@@ -1730,7 +1926,7 @@
           <w:rFonts w:asciiTheme="minorHAnsi" w:hAnsiTheme="minorHAnsi" w:cstheme="minorHAnsi"/>
         </w:rPr>
       </w:pPr>
-      <w:bookmarkStart w:id="4" w:name="_Toc48773706"/>
+      <w:bookmarkStart w:id="4" w:name="_Toc48840825"/>
       <w:r>
         <w:rPr>
           <w:rFonts w:asciiTheme="minorHAnsi" w:hAnsiTheme="minorHAnsi" w:cstheme="minorHAnsi"/>
@@ -1749,7 +1945,19 @@
         <w:rPr>
           <w:rFonts w:cstheme="minorHAnsi"/>
         </w:rPr>
-        <w:t xml:space="preserve">Para este projeto foi selecionado uma arquitetura multicamadas (n-tier) onde cada camada possui uma responsabilidade e representa uma abstração importante do sistema. Esta divisão em camadas garante a separação de conceitos e oferece alguns benefícios para organizar o projeto e facilitar a sua manutenção. </w:t>
+        <w:t>Para este projeto foi selecionado uma arquitetura multicamadas (n-tier) onde cada</w:t>
+      </w:r>
+      <w:r>
+        <w:rPr>
+          <w:rFonts w:cstheme="minorHAnsi"/>
+        </w:rPr>
+        <w:t xml:space="preserve"> uma p</w:t>
+      </w:r>
+      <w:r>
+        <w:rPr>
+          <w:rFonts w:cstheme="minorHAnsi"/>
+        </w:rPr>
+        <w:t xml:space="preserve">ossui uma responsabilidade e representa uma abstração importante do sistema. Esta divisão em camadas garante a separação de conceitos e oferece alguns benefícios para organizar o projeto e facilitar a sua manutenção. </w:t>
       </w:r>
       <w:r>
         <w:rPr>
@@ -2187,6 +2395,13 @@
     </w:p>
     <w:p>
       <w:pPr>
+        <w:rPr>
+          <w:rFonts w:cstheme="minorHAnsi"/>
+        </w:rPr>
+      </w:pPr>
+    </w:p>
+    <w:p>
+      <w:pPr>
         <w:pStyle w:val="PargrafodaLista"/>
         <w:rPr>
           <w:rFonts w:asciiTheme="minorHAnsi" w:hAnsiTheme="minorHAnsi" w:cstheme="minorHAnsi"/>
@@ -2216,6 +2431,7 @@
           <w:sz w:val="28"/>
           <w:szCs w:val="28"/>
         </w:rPr>
+        <w:lastRenderedPageBreak/>
         <w:t>Compartilhado</w:t>
       </w:r>
       <w:r>
@@ -2249,23 +2465,8 @@
         <w:rPr>
           <w:rFonts w:cstheme="minorHAnsi"/>
         </w:rPr>
-        <w:lastRenderedPageBreak/>
         <w:t>Camada onde reside o código que é compartilhado por todas as demais camadas e que oferece funcionalidades de caráter genérico para dar suporte ao sistema.</w:t>
       </w:r>
-    </w:p>
-    <w:p>
-      <w:pPr>
-        <w:rPr>
-          <w:rFonts w:cstheme="minorHAnsi"/>
-        </w:rPr>
-      </w:pPr>
-    </w:p>
-    <w:p>
-      <w:pPr>
-        <w:rPr>
-          <w:rFonts w:cstheme="minorHAnsi"/>
-        </w:rPr>
-      </w:pPr>
     </w:p>
     <w:p>
       <w:pPr>
@@ -2403,7 +2604,7 @@
           <w:rFonts w:asciiTheme="minorHAnsi" w:hAnsiTheme="minorHAnsi" w:cstheme="minorHAnsi"/>
         </w:rPr>
       </w:pPr>
-      <w:bookmarkStart w:id="5" w:name="_Toc48773707"/>
+      <w:bookmarkStart w:id="5" w:name="_Toc48840826"/>
       <w:r>
         <w:rPr>
           <w:rFonts w:asciiTheme="minorHAnsi" w:hAnsiTheme="minorHAnsi" w:cstheme="minorHAnsi"/>
@@ -2610,7 +2811,31 @@
         <w:rPr>
           <w:rFonts w:asciiTheme="minorHAnsi" w:hAnsiTheme="minorHAnsi" w:cstheme="minorHAnsi"/>
         </w:rPr>
-        <w:t>– Conjunto de classes que fornecem funcionalidade para cadastro, validação e autenticação de usuários com processo de geração de tabelas de permissões e perfis para controlar o acesso a aplicação;</w:t>
+        <w:t xml:space="preserve">– </w:t>
+      </w:r>
+      <w:r>
+        <w:rPr>
+          <w:rFonts w:asciiTheme="minorHAnsi" w:hAnsiTheme="minorHAnsi" w:cstheme="minorHAnsi"/>
+        </w:rPr>
+        <w:t xml:space="preserve">Uma plataforma que oferece </w:t>
+      </w:r>
+      <w:r>
+        <w:rPr>
+          <w:rFonts w:asciiTheme="minorHAnsi" w:hAnsiTheme="minorHAnsi" w:cstheme="minorHAnsi"/>
+        </w:rPr>
+        <w:t>funcionalidade</w:t>
+      </w:r>
+      <w:r>
+        <w:rPr>
+          <w:rFonts w:asciiTheme="minorHAnsi" w:hAnsiTheme="minorHAnsi" w:cstheme="minorHAnsi"/>
+        </w:rPr>
+        <w:t>s de autenticação, autorização e registro de usuários para ajudar a garantir a segurança da aplicação e abstrair a criação de tabelas de permissões e perfis</w:t>
+      </w:r>
+      <w:r>
+        <w:rPr>
+          <w:rFonts w:asciiTheme="minorHAnsi" w:hAnsiTheme="minorHAnsi" w:cstheme="minorHAnsi"/>
+        </w:rPr>
+        <w:t>;</w:t>
       </w:r>
     </w:p>
     <w:p>
@@ -2746,7 +2971,6 @@
           <w:b/>
           <w:bCs/>
         </w:rPr>
-        <w:lastRenderedPageBreak/>
         <w:t>Mapper</w:t>
       </w:r>
       <w:r>
@@ -2778,9 +3002,11 @@
       <w:pPr>
         <w:pStyle w:val="Ttulo1"/>
       </w:pPr>
+      <w:bookmarkStart w:id="6" w:name="_Toc48840827"/>
       <w:r>
         <w:t>Banco de Dados</w:t>
       </w:r>
+      <w:bookmarkEnd w:id="6"/>
     </w:p>
     <w:p>
       <w:r>
@@ -2820,9 +3046,17 @@
       <w:pPr>
         <w:pStyle w:val="Ttulo1"/>
       </w:pPr>
-      <w:r>
-        <w:t>COnsiderações Finais</w:t>
-      </w:r>
+      <w:bookmarkStart w:id="7" w:name="_Toc48840828"/>
+      <w:r>
+        <w:t>C</w:t>
+      </w:r>
+      <w:r>
+        <w:t>o</w:t>
+      </w:r>
+      <w:r>
+        <w:t>nsiderações Finais</w:t>
+      </w:r>
+      <w:bookmarkEnd w:id="7"/>
     </w:p>
     <w:p/>
     <w:p/>

</xml_diff>